<commit_message>
Updates on Robustness and use_cases
</commit_message>
<xml_diff>
--- a/documents/contributions/use_cases_1.4.docx
+++ b/documents/contributions/use_cases_1.4.docx
@@ -310,12 +310,14 @@
         </w:rPr>
         <w:t>(</w:t>
       </w:r>
+      <w:proofErr w:type="spellStart"/>
       <w:r>
         <w:rPr>
           <w:lang w:val="en-US"/>
         </w:rPr>
         <w:t>DatabaseManager</w:t>
       </w:r>
+      <w:proofErr w:type="spellEnd"/>
       <w:r>
         <w:rPr>
           <w:lang w:val="el-GR"/>
@@ -526,12 +528,14 @@
         </w:rPr>
         <w:t>και τη βάση(</w:t>
       </w:r>
+      <w:proofErr w:type="spellStart"/>
       <w:r>
         <w:rPr>
           <w:lang w:val="en-US"/>
         </w:rPr>
         <w:t>DatabaseManager</w:t>
       </w:r>
+      <w:proofErr w:type="spellEnd"/>
       <w:r>
         <w:rPr>
           <w:lang w:val="el-GR"/>
@@ -814,12 +818,14 @@
         </w:rPr>
         <w:t>(</w:t>
       </w:r>
+      <w:proofErr w:type="spellStart"/>
       <w:r>
         <w:rPr>
           <w:lang w:val="en-US"/>
         </w:rPr>
         <w:t>DatabaseManager</w:t>
       </w:r>
+      <w:proofErr w:type="spellEnd"/>
       <w:r>
         <w:rPr>
           <w:lang w:val="el-GR"/>
@@ -934,12 +940,14 @@
         </w:rPr>
         <w:t>Το σύστημα διαπιστώνει ότι το Κατάστημα επέλεξε πληρωμή και ενημερώνει τη βάση(</w:t>
       </w:r>
+      <w:proofErr w:type="spellStart"/>
       <w:r>
         <w:rPr>
           <w:lang w:val="en-US"/>
         </w:rPr>
         <w:t>DatabaseManager</w:t>
       </w:r>
+      <w:proofErr w:type="spellEnd"/>
       <w:r>
         <w:rPr>
           <w:lang w:val="el-GR"/>
@@ -1114,12 +1122,14 @@
         </w:rPr>
         <w:t>βάση(</w:t>
       </w:r>
+      <w:proofErr w:type="spellStart"/>
       <w:r>
         <w:rPr>
           <w:lang w:val="en-US"/>
         </w:rPr>
         <w:t>DatabaseManager</w:t>
       </w:r>
+      <w:proofErr w:type="spellEnd"/>
       <w:r>
         <w:rPr>
           <w:lang w:val="el-GR"/>
@@ -1367,12 +1377,14 @@
         </w:rPr>
         <w:t>στη βάση(</w:t>
       </w:r>
+      <w:proofErr w:type="spellStart"/>
       <w:r>
         <w:rPr>
           <w:lang w:val="en-US"/>
         </w:rPr>
         <w:t>DatabaseManager</w:t>
       </w:r>
+      <w:proofErr w:type="spellEnd"/>
       <w:r>
         <w:rPr>
           <w:lang w:val="el-GR"/>
@@ -1685,12 +1697,14 @@
         </w:rPr>
         <w:t>και καταχωρεί τον εφοδιασμό στη βάση(</w:t>
       </w:r>
+      <w:proofErr w:type="spellStart"/>
       <w:r>
         <w:rPr>
           <w:lang w:val="en-US"/>
         </w:rPr>
         <w:t>DatabaseManager</w:t>
       </w:r>
+      <w:proofErr w:type="spellEnd"/>
       <w:r>
         <w:rPr>
           <w:lang w:val="el-GR"/>
@@ -2171,12 +2185,14 @@
         </w:rPr>
         <w:t xml:space="preserve"> και τη βάση(</w:t>
       </w:r>
+      <w:proofErr w:type="spellStart"/>
       <w:r>
         <w:rPr>
           <w:lang w:val="en-US"/>
         </w:rPr>
         <w:t>DatabaseManager</w:t>
       </w:r>
+      <w:proofErr w:type="spellEnd"/>
       <w:r>
         <w:rPr>
           <w:lang w:val="el-GR"/>
@@ -2423,12 +2439,14 @@
         </w:rPr>
         <w:t xml:space="preserve"> και τη βάση(</w:t>
       </w:r>
+      <w:proofErr w:type="spellStart"/>
       <w:r>
         <w:rPr>
           <w:lang w:val="en-US"/>
         </w:rPr>
         <w:t>DatabaseManager</w:t>
       </w:r>
+      <w:proofErr w:type="spellEnd"/>
       <w:r>
         <w:rPr>
           <w:lang w:val="el-GR"/>
@@ -2597,12 +2615,14 @@
         </w:rPr>
         <w:t xml:space="preserve"> και τη βάση(</w:t>
       </w:r>
+      <w:proofErr w:type="spellStart"/>
       <w:r>
         <w:rPr>
           <w:lang w:val="en-US"/>
         </w:rPr>
         <w:t>DatabaseManager</w:t>
       </w:r>
+      <w:proofErr w:type="spellEnd"/>
       <w:r>
         <w:rPr>
           <w:lang w:val="el-GR"/>
@@ -2643,13 +2663,135 @@
         <w:rPr>
           <w:lang w:val="el-GR"/>
         </w:rPr>
-        <w:t xml:space="preserve">Το σύστημα διαπιστώνει ότι έχει ανατεθεί σερβιτόρος </w:t>
-      </w:r>
-      <w:r>
-        <w:rPr>
-          <w:lang w:val="el-GR"/>
-        </w:rPr>
-        <w:t xml:space="preserve">και </w:t>
+        <w:t>Το σύστημα διαπιστώνει ότι</w:t>
+      </w:r>
+      <w:r>
+        <w:rPr>
+          <w:lang w:val="el-GR"/>
+        </w:rPr>
+        <w:t xml:space="preserve"> δεν</w:t>
+      </w:r>
+      <w:r>
+        <w:rPr>
+          <w:lang w:val="el-GR"/>
+        </w:rPr>
+        <w:t xml:space="preserve"> έχει ανατεθεί σερβιτόρος</w:t>
+      </w:r>
+      <w:r>
+        <w:rPr>
+          <w:lang w:val="el-GR"/>
+        </w:rPr>
+        <w:t xml:space="preserve">, </w:t>
+      </w:r>
+      <w:r>
+        <w:rPr>
+          <w:lang w:val="el-GR"/>
+        </w:rPr>
+        <w:t>ανακτά το ωράριο σερβιτόρου(</w:t>
+      </w:r>
+      <w:r>
+        <w:rPr>
+          <w:lang w:val="en-US"/>
+        </w:rPr>
+        <w:t>working</w:t>
+      </w:r>
+      <w:r>
+        <w:rPr>
+          <w:lang w:val="el-GR"/>
+        </w:rPr>
+        <w:t>_</w:t>
+      </w:r>
+      <w:r>
+        <w:rPr>
+          <w:lang w:val="en-US"/>
+        </w:rPr>
+        <w:t>hours</w:t>
+      </w:r>
+      <w:r>
+        <w:rPr>
+          <w:lang w:val="el-GR"/>
+        </w:rPr>
+        <w:t>)</w:t>
+      </w:r>
+      <w:r>
+        <w:rPr>
+          <w:lang w:val="el-GR"/>
+        </w:rPr>
+        <w:t xml:space="preserve"> από </w:t>
+      </w:r>
+      <w:r>
+        <w:rPr>
+          <w:lang w:val="el-GR"/>
+        </w:rPr>
+        <w:t xml:space="preserve"> </w:t>
+      </w:r>
+      <w:r>
+        <w:rPr>
+          <w:lang w:val="el-GR"/>
+        </w:rPr>
+        <w:t>το σερβιτόρο</w:t>
+      </w:r>
+      <w:r>
+        <w:rPr>
+          <w:lang w:val="el-GR"/>
+        </w:rPr>
+        <w:t xml:space="preserve"> </w:t>
+      </w:r>
+      <w:r>
+        <w:rPr>
+          <w:lang w:val="el-GR"/>
+        </w:rPr>
+        <w:t>(</w:t>
+      </w:r>
+      <w:r>
+        <w:rPr>
+          <w:lang w:val="en-US"/>
+        </w:rPr>
+        <w:t>waiter</w:t>
+      </w:r>
+      <w:r>
+        <w:rPr>
+          <w:lang w:val="el-GR"/>
+        </w:rPr>
+        <w:t xml:space="preserve">) </w:t>
+      </w:r>
+      <w:r>
+        <w:rPr>
+          <w:lang w:val="el-GR"/>
+        </w:rPr>
+        <w:t>και</w:t>
+      </w:r>
+      <w:r>
+        <w:rPr>
+          <w:lang w:val="el-GR"/>
+        </w:rPr>
+        <w:t xml:space="preserve"> </w:t>
+      </w:r>
+      <w:r>
+        <w:rPr>
+          <w:lang w:val="el-GR"/>
+        </w:rPr>
+        <w:t>τη βάση (</w:t>
+      </w:r>
+      <w:proofErr w:type="spellStart"/>
+      <w:r>
+        <w:rPr>
+          <w:lang w:val="en-US"/>
+        </w:rPr>
+        <w:t>DatabaseManager</w:t>
+      </w:r>
+      <w:proofErr w:type="spellEnd"/>
+      <w:r>
+        <w:rPr>
+          <w:lang w:val="el-GR"/>
+        </w:rPr>
+        <w:t>). Έπειτα,</w:t>
+      </w:r>
+      <w:r>
+        <w:rPr>
+          <w:lang w:val="el-GR"/>
+        </w:rPr>
+        <w:t xml:space="preserve"> </w:t>
       </w:r>
       <w:r>
         <w:rPr>
@@ -2795,12 +2937,14 @@
         </w:rPr>
         <w:t xml:space="preserve"> και τη βάση(</w:t>
       </w:r>
+      <w:proofErr w:type="spellStart"/>
       <w:r>
         <w:rPr>
           <w:lang w:val="en-US"/>
         </w:rPr>
         <w:t>DatabaseManager</w:t>
       </w:r>
+      <w:proofErr w:type="spellEnd"/>
       <w:r>
         <w:rPr>
           <w:lang w:val="el-GR"/>
@@ -2969,12 +3113,14 @@
         </w:rPr>
         <w:t>την ανάθεση στη βάση(</w:t>
       </w:r>
+      <w:proofErr w:type="spellStart"/>
       <w:r>
         <w:rPr>
           <w:lang w:val="en-US"/>
         </w:rPr>
         <w:t>DatabaseManager</w:t>
       </w:r>
+      <w:proofErr w:type="spellEnd"/>
       <w:r>
         <w:rPr>
           <w:lang w:val="el-GR"/>
@@ -3119,7 +3265,6 @@
         <w:rPr>
           <w:lang w:val="el-GR"/>
         </w:rPr>
-        <w:lastRenderedPageBreak/>
         <w:t>Εναλλακτική Ροή 2</w:t>
       </w:r>
     </w:p>
@@ -4640,23 +4785,6 @@
 </file>
 
 <file path=customXml/item1.xml><?xml version="1.0" encoding="utf-8"?>
-<?mso-contentType ?>
-<FormTemplates xmlns="http://schemas.microsoft.com/sharepoint/v3/contenttype/forms">
-  <Display>DocumentLibraryForm</Display>
-  <Edit>DocumentLibraryForm</Edit>
-  <New>DocumentLibraryForm</New>
-</FormTemplates>
-</file>
-
-<file path=customXml/item2.xml><?xml version="1.0" encoding="utf-8"?>
-<p:properties xmlns:p="http://schemas.microsoft.com/office/2006/metadata/properties" xmlns:xsi="http://www.w3.org/2001/XMLSchema-instance" xmlns:pc="http://schemas.microsoft.com/office/infopath/2007/PartnerControls">
-  <documentManagement>
-    <_activity xmlns="9d733b85-645a-4747-825d-7dc34246a84f" xsi:nil="true"/>
-  </documentManagement>
-</p:properties>
-</file>
-
-<file path=customXml/item3.xml><?xml version="1.0" encoding="utf-8"?>
 <ct:contentTypeSchema xmlns:ct="http://schemas.microsoft.com/office/2006/metadata/contentType" xmlns:ma="http://schemas.microsoft.com/office/2006/metadata/properties/metaAttributes" ct:_="" ma:_="" ma:contentTypeName="Έγγραφο" ma:contentTypeID="0x0101005C03F753D5EE1D44B4A5EAAF8940E610" ma:contentTypeVersion="5" ma:contentTypeDescription="Δημιουργία νέου εγγράφου" ma:contentTypeScope="" ma:versionID="d74f8cdc2c2faf70be7e26d2c0bde0b5">
   <xsd:schema xmlns:xsd="http://www.w3.org/2001/XMLSchema" xmlns:xs="http://www.w3.org/2001/XMLSchema" xmlns:p="http://schemas.microsoft.com/office/2006/metadata/properties" xmlns:ns3="9d733b85-645a-4747-825d-7dc34246a84f" targetNamespace="http://schemas.microsoft.com/office/2006/metadata/properties" ma:root="true" ma:fieldsID="3554500d477b2d958ab8caf99b8b4e0a" ns3:_="">
     <xsd:import namespace="9d733b85-645a-4747-825d-7dc34246a84f"/>
@@ -4808,10 +4936,37 @@
 </ct:contentTypeSchema>
 </file>
 
+<file path=customXml/item2.xml><?xml version="1.0" encoding="utf-8"?>
+<p:properties xmlns:p="http://schemas.microsoft.com/office/2006/metadata/properties" xmlns:xsi="http://www.w3.org/2001/XMLSchema-instance" xmlns:pc="http://schemas.microsoft.com/office/infopath/2007/PartnerControls">
+  <documentManagement>
+    <_activity xmlns="9d733b85-645a-4747-825d-7dc34246a84f" xsi:nil="true"/>
+  </documentManagement>
+</p:properties>
+</file>
+
+<file path=customXml/item3.xml><?xml version="1.0" encoding="utf-8"?>
+<?mso-contentType ?>
+<FormTemplates xmlns="http://schemas.microsoft.com/sharepoint/v3/contenttype/forms">
+  <Display>DocumentLibraryForm</Display>
+  <Edit>DocumentLibraryForm</Edit>
+  <New>DocumentLibraryForm</New>
+</FormTemplates>
+</file>
+
 <file path=customXml/itemProps1.xml><?xml version="1.0" encoding="utf-8"?>
-<ds:datastoreItem xmlns:ds="http://schemas.openxmlformats.org/officeDocument/2006/customXml" ds:itemID="{0092D6EC-9DC6-412C-B1DB-CCCECBD5A782}">
+<ds:datastoreItem xmlns:ds="http://schemas.openxmlformats.org/officeDocument/2006/customXml" ds:itemID="{ACA22064-E6D8-46E3-BE34-798057937F8E}">
   <ds:schemaRefs>
-    <ds:schemaRef ds:uri="http://schemas.microsoft.com/sharepoint/v3/contenttype/forms"/>
+    <ds:schemaRef ds:uri="http://schemas.microsoft.com/office/2006/metadata/contentType"/>
+    <ds:schemaRef ds:uri="http://schemas.microsoft.com/office/2006/metadata/properties/metaAttributes"/>
+    <ds:schemaRef ds:uri="http://www.w3.org/2001/XMLSchema"/>
+    <ds:schemaRef ds:uri="http://schemas.microsoft.com/office/2006/metadata/properties"/>
+    <ds:schemaRef ds:uri="9d733b85-645a-4747-825d-7dc34246a84f"/>
+    <ds:schemaRef ds:uri="http://schemas.microsoft.com/office/2006/documentManagement/types"/>
+    <ds:schemaRef ds:uri="http://schemas.microsoft.com/office/infopath/2007/PartnerControls"/>
+    <ds:schemaRef ds:uri="http://schemas.openxmlformats.org/package/2006/metadata/core-properties"/>
+    <ds:schemaRef ds:uri="http://purl.org/dc/elements/1.1/"/>
+    <ds:schemaRef ds:uri="http://purl.org/dc/terms/"/>
+    <ds:schemaRef ds:uri="http://schemas.microsoft.com/internal/obd"/>
   </ds:schemaRefs>
 </ds:datastoreItem>
 </file>
@@ -4827,19 +4982,9 @@
 </file>
 
 <file path=customXml/itemProps3.xml><?xml version="1.0" encoding="utf-8"?>
-<ds:datastoreItem xmlns:ds="http://schemas.openxmlformats.org/officeDocument/2006/customXml" ds:itemID="{ACA22064-E6D8-46E3-BE34-798057937F8E}">
+<ds:datastoreItem xmlns:ds="http://schemas.openxmlformats.org/officeDocument/2006/customXml" ds:itemID="{0092D6EC-9DC6-412C-B1DB-CCCECBD5A782}">
   <ds:schemaRefs>
-    <ds:schemaRef ds:uri="http://schemas.microsoft.com/office/2006/metadata/contentType"/>
-    <ds:schemaRef ds:uri="http://schemas.microsoft.com/office/2006/metadata/properties/metaAttributes"/>
-    <ds:schemaRef ds:uri="http://www.w3.org/2001/XMLSchema"/>
-    <ds:schemaRef ds:uri="http://schemas.microsoft.com/office/2006/metadata/properties"/>
-    <ds:schemaRef ds:uri="9d733b85-645a-4747-825d-7dc34246a84f"/>
-    <ds:schemaRef ds:uri="http://schemas.microsoft.com/office/2006/documentManagement/types"/>
-    <ds:schemaRef ds:uri="http://schemas.microsoft.com/office/infopath/2007/PartnerControls"/>
-    <ds:schemaRef ds:uri="http://schemas.openxmlformats.org/package/2006/metadata/core-properties"/>
-    <ds:schemaRef ds:uri="http://purl.org/dc/elements/1.1/"/>
-    <ds:schemaRef ds:uri="http://purl.org/dc/terms/"/>
-    <ds:schemaRef ds:uri="http://schemas.microsoft.com/internal/obd"/>
+    <ds:schemaRef ds:uri="http://schemas.microsoft.com/sharepoint/v3/contenttype/forms"/>
   </ds:schemaRefs>
 </ds:datastoreItem>
 </file>
</xml_diff>